<commit_message>
Update Agenda Collab Service - October 2018.docx
Updates from Alex
</commit_message>
<xml_diff>
--- a/Agenda Collab Service - October 2018.docx
+++ b/Agenda Collab Service - October 2018.docx
@@ -17,16 +17,16 @@
     <w:tbl>
       <w:tblPr>
         <w:tblStyle w:val="TableGrid"/>
-        <w:tblW w:w="0" w:type="auto"/>
+        <w:tblW w:w="13036" w:type="dxa"/>
         <w:tblLayout w:type="fixed"/>
         <w:tblLook w:val="04A0" w:firstRow="1" w:lastRow="0" w:firstColumn="1" w:lastColumn="0" w:noHBand="0" w:noVBand="1"/>
       </w:tblPr>
       <w:tblGrid>
         <w:gridCol w:w="1413"/>
-        <w:gridCol w:w="2826"/>
-        <w:gridCol w:w="9"/>
-        <w:gridCol w:w="1701"/>
-        <w:gridCol w:w="3401"/>
+        <w:gridCol w:w="2551"/>
+        <w:gridCol w:w="4111"/>
+        <w:gridCol w:w="1276"/>
+        <w:gridCol w:w="3685"/>
       </w:tblGrid>
       <w:tr>
         <w:trPr>
@@ -53,7 +53,7 @@
         </w:tc>
         <w:tc>
           <w:tcPr>
-            <w:tcW w:w="2826" w:type="dxa"/>
+            <w:tcW w:w="2551" w:type="dxa"/>
             <w:shd w:val="clear" w:color="auto" w:fill="ACB9CA" w:themeFill="text2" w:themeFillTint="66"/>
           </w:tcPr>
           <w:p>
@@ -72,8 +72,7 @@
         </w:tc>
         <w:tc>
           <w:tcPr>
-            <w:tcW w:w="1710" w:type="dxa"/>
-            <w:gridSpan w:val="2"/>
+            <w:tcW w:w="4111" w:type="dxa"/>
             <w:shd w:val="clear" w:color="auto" w:fill="ACB9CA" w:themeFill="text2" w:themeFillTint="66"/>
           </w:tcPr>
           <w:p>
@@ -86,13 +85,13 @@
               <w:rPr>
                 <w:b/>
               </w:rPr>
-              <w:t>Time</w:t>
-            </w:r>
-          </w:p>
-        </w:tc>
-        <w:tc>
-          <w:tcPr>
-            <w:tcW w:w="3401" w:type="dxa"/>
+              <w:t>Define</w:t>
+            </w:r>
+          </w:p>
+        </w:tc>
+        <w:tc>
+          <w:tcPr>
+            <w:tcW w:w="1276" w:type="dxa"/>
             <w:shd w:val="clear" w:color="auto" w:fill="ACB9CA" w:themeFill="text2" w:themeFillTint="66"/>
           </w:tcPr>
           <w:p>
@@ -105,6 +104,25 @@
               <w:rPr>
                 <w:b/>
               </w:rPr>
+              <w:t>Time</w:t>
+            </w:r>
+          </w:p>
+        </w:tc>
+        <w:tc>
+          <w:tcPr>
+            <w:tcW w:w="3685" w:type="dxa"/>
+            <w:shd w:val="clear" w:color="auto" w:fill="ACB9CA" w:themeFill="text2" w:themeFillTint="66"/>
+          </w:tcPr>
+          <w:p>
+            <w:pPr>
+              <w:rPr>
+                <w:b/>
+              </w:rPr>
+            </w:pPr>
+            <w:r>
+              <w:rPr>
+                <w:b/>
+              </w:rPr>
               <w:t>Goal</w:t>
             </w:r>
           </w:p>
@@ -120,11 +138,16 @@
               <w:t>Introduction</w:t>
             </w:r>
           </w:p>
-        </w:tc>
-        <w:tc>
-          <w:tcPr>
-            <w:tcW w:w="2835" w:type="dxa"/>
-            <w:gridSpan w:val="2"/>
+          <w:p/>
+          <w:p>
+            <w:r>
+              <w:t>Alex</w:t>
+            </w:r>
+          </w:p>
+        </w:tc>
+        <w:tc>
+          <w:tcPr>
+            <w:tcW w:w="2551" w:type="dxa"/>
           </w:tcPr>
           <w:p>
             <w:r>
@@ -137,14 +160,28 @@
         </w:tc>
         <w:tc>
           <w:tcPr>
-            <w:tcW w:w="1701" w:type="dxa"/>
-          </w:tcPr>
-          <w:p>
-            <w:r>
-              <w:t>@</w:t>
-            </w:r>
-            <w:r>
-              <w:t>10:00</w:t>
+            <w:tcW w:w="4111" w:type="dxa"/>
+          </w:tcPr>
+          <w:p>
+            <w:pPr>
+              <w:pStyle w:val="ListParagraph"/>
+              <w:numPr>
+                <w:ilvl w:val="0"/>
+                <w:numId w:val="5"/>
+              </w:numPr>
+            </w:pPr>
+            <w:r>
+              <w:t>User stories for the Collab Service. What do users want to accomplish on Collab?</w:t>
+            </w:r>
+          </w:p>
+        </w:tc>
+        <w:tc>
+          <w:tcPr>
+            <w:tcW w:w="1276" w:type="dxa"/>
+          </w:tcPr>
+          <w:p>
+            <w:r>
+              <w:t>@10:00</w:t>
             </w:r>
           </w:p>
           <w:p>
@@ -155,17 +192,11 @@
         </w:tc>
         <w:tc>
           <w:tcPr>
-            <w:tcW w:w="3401" w:type="dxa"/>
-          </w:tcPr>
-          <w:p>
-            <w:r>
-              <w:t xml:space="preserve">Shared understanding of the outcomes of the meeting and what </w:t>
-            </w:r>
-            <w:r>
-              <w:t>Story Mapping</w:t>
-            </w:r>
-            <w:r>
-              <w:t xml:space="preserve"> is</w:t>
+            <w:tcW w:w="3685" w:type="dxa"/>
+          </w:tcPr>
+          <w:p>
+            <w:r>
+              <w:t>Shared understanding of the outcomes of the meeting and what Story Mapping is</w:t>
             </w:r>
           </w:p>
         </w:tc>
@@ -180,11 +211,16 @@
               <w:t>Exercise</w:t>
             </w:r>
           </w:p>
-        </w:tc>
-        <w:tc>
-          <w:tcPr>
-            <w:tcW w:w="2835" w:type="dxa"/>
-            <w:gridSpan w:val="2"/>
+          <w:p/>
+          <w:p>
+            <w:r>
+              <w:t>Mark</w:t>
+            </w:r>
+          </w:p>
+        </w:tc>
+        <w:tc>
+          <w:tcPr>
+            <w:tcW w:w="2551" w:type="dxa"/>
           </w:tcPr>
           <w:p>
             <w:r>
@@ -200,7 +236,24 @@
         </w:tc>
         <w:tc>
           <w:tcPr>
-            <w:tcW w:w="1701" w:type="dxa"/>
+            <w:tcW w:w="4111" w:type="dxa"/>
+          </w:tcPr>
+          <w:p>
+            <w:pPr>
+              <w:pStyle w:val="ListParagraph"/>
+              <w:numPr>
+                <w:ilvl w:val="0"/>
+                <w:numId w:val="4"/>
+              </w:numPr>
+            </w:pPr>
+            <w:r>
+              <w:t>What did you do this morning?</w:t>
+            </w:r>
+          </w:p>
+        </w:tc>
+        <w:tc>
+          <w:tcPr>
+            <w:tcW w:w="1276" w:type="dxa"/>
           </w:tcPr>
           <w:p>
             <w:r>
@@ -210,29 +263,36 @@
         </w:tc>
         <w:tc>
           <w:tcPr>
-            <w:tcW w:w="3401" w:type="dxa"/>
-          </w:tcPr>
-          <w:p>
-            <w:r>
-              <w:t>Familiar</w:t>
-            </w:r>
-            <w:r>
-              <w:t xml:space="preserve"> with the format and process of </w:t>
-            </w:r>
-            <w:r>
-              <w:t xml:space="preserve">story </w:t>
-            </w:r>
-            <w:r>
-              <w:t>mapping</w:t>
+            <w:tcW w:w="3685" w:type="dxa"/>
+          </w:tcPr>
+          <w:p>
+            <w:r>
+              <w:t>Familiar with the format and process of story mapping</w:t>
             </w:r>
           </w:p>
         </w:tc>
       </w:tr>
       <w:tr>
-        <w:tc>
-          <w:tcPr>
-            <w:tcW w:w="9350" w:type="dxa"/>
-            <w:gridSpan w:val="5"/>
+        <w:trPr>
+          <w:gridAfter w:val="3"/>
+          <w:wAfter w:w="9072" w:type="dxa"/>
+        </w:trPr>
+        <w:tc>
+          <w:tcPr>
+            <w:tcW w:w="1413" w:type="dxa"/>
+            <w:shd w:val="clear" w:color="auto" w:fill="DEEAF6" w:themeFill="accent1" w:themeFillTint="33"/>
+          </w:tcPr>
+          <w:p>
+            <w:pPr>
+              <w:rPr>
+                <w:i/>
+              </w:rPr>
+            </w:pPr>
+          </w:p>
+        </w:tc>
+        <w:tc>
+          <w:tcPr>
+            <w:tcW w:w="2551" w:type="dxa"/>
             <w:shd w:val="clear" w:color="auto" w:fill="DEEAF6" w:themeFill="accent1" w:themeFillTint="33"/>
           </w:tcPr>
           <w:p>
@@ -264,14 +324,19 @@
               </w:numPr>
             </w:pPr>
             <w:r>
-              <w:t>Frame</w:t>
-            </w:r>
-          </w:p>
-        </w:tc>
-        <w:tc>
-          <w:tcPr>
-            <w:tcW w:w="2835" w:type="dxa"/>
-            <w:gridSpan w:val="2"/>
+              <w:t xml:space="preserve">  Frame</w:t>
+            </w:r>
+          </w:p>
+          <w:p/>
+          <w:p>
+            <w:r>
+              <w:t>Alex</w:t>
+            </w:r>
+          </w:p>
+        </w:tc>
+        <w:tc>
+          <w:tcPr>
+            <w:tcW w:w="2551" w:type="dxa"/>
           </w:tcPr>
           <w:p>
             <w:r>
@@ -281,7 +346,51 @@
         </w:tc>
         <w:tc>
           <w:tcPr>
-            <w:tcW w:w="1701" w:type="dxa"/>
+            <w:tcW w:w="4111" w:type="dxa"/>
+          </w:tcPr>
+          <w:p>
+            <w:pPr>
+              <w:pStyle w:val="ListParagraph"/>
+              <w:numPr>
+                <w:ilvl w:val="0"/>
+                <w:numId w:val="3"/>
+              </w:numPr>
+            </w:pPr>
+            <w:r>
+              <w:t>Explain the</w:t>
+            </w:r>
+            <w:r>
+              <w:t xml:space="preserve"> milestones, events, and tasks. </w:t>
+            </w:r>
+          </w:p>
+          <w:p>
+            <w:pPr>
+              <w:pStyle w:val="ListParagraph"/>
+              <w:numPr>
+                <w:ilvl w:val="0"/>
+                <w:numId w:val="3"/>
+              </w:numPr>
+            </w:pPr>
+            <w:r>
+              <w:t>“as a _______ (role) , I want to ______ (requirement)”</w:t>
+            </w:r>
+          </w:p>
+          <w:p>
+            <w:pPr>
+              <w:pStyle w:val="ListParagraph"/>
+              <w:numPr>
+                <w:ilvl w:val="0"/>
+                <w:numId w:val="3"/>
+              </w:numPr>
+            </w:pPr>
+            <w:r>
+              <w:t>These will be compiled with the DND user stories for a stakeholder meeting, where we will determine relevance and priorities</w:t>
+            </w:r>
+          </w:p>
+        </w:tc>
+        <w:tc>
+          <w:tcPr>
+            <w:tcW w:w="1276" w:type="dxa"/>
           </w:tcPr>
           <w:p>
             <w:r>
@@ -291,7 +400,7 @@
         </w:tc>
         <w:tc>
           <w:tcPr>
-            <w:tcW w:w="3401" w:type="dxa"/>
+            <w:tcW w:w="3685" w:type="dxa"/>
           </w:tcPr>
           <w:p>
             <w:r>
@@ -317,33 +426,61 @@
               <w:t>Map</w:t>
             </w:r>
           </w:p>
-        </w:tc>
-        <w:tc>
-          <w:tcPr>
-            <w:tcW w:w="2835" w:type="dxa"/>
-            <w:gridSpan w:val="2"/>
-          </w:tcPr>
-          <w:p>
-            <w:r>
-              <w:t>Story Map</w:t>
-            </w:r>
-            <w:r>
-              <w:t xml:space="preserve"> building</w:t>
-            </w:r>
-            <w:r>
-              <w:t>.</w:t>
-            </w:r>
-          </w:p>
           <w:p/>
           <w:p>
             <w:r>
+              <w:t>Mark</w:t>
+            </w:r>
+          </w:p>
+        </w:tc>
+        <w:tc>
+          <w:tcPr>
+            <w:tcW w:w="2551" w:type="dxa"/>
+          </w:tcPr>
+          <w:p>
+            <w:r>
+              <w:t>Story Map building.</w:t>
+            </w:r>
+          </w:p>
+          <w:p/>
+          <w:p>
+            <w:r>
               <w:t>Using the “1-2-board” technique</w:t>
             </w:r>
           </w:p>
         </w:tc>
         <w:tc>
           <w:tcPr>
-            <w:tcW w:w="1701" w:type="dxa"/>
+            <w:tcW w:w="4111" w:type="dxa"/>
+          </w:tcPr>
+          <w:p>
+            <w:pPr>
+              <w:pStyle w:val="ListParagraph"/>
+              <w:numPr>
+                <w:ilvl w:val="0"/>
+                <w:numId w:val="3"/>
+              </w:numPr>
+            </w:pPr>
+            <w:r>
+              <w:t>Story Map building.</w:t>
+            </w:r>
+          </w:p>
+          <w:p>
+            <w:pPr>
+              <w:pStyle w:val="ListParagraph"/>
+              <w:numPr>
+                <w:ilvl w:val="1"/>
+                <w:numId w:val="3"/>
+              </w:numPr>
+            </w:pPr>
+            <w:r>
+              <w:t>Using the “1-2-board” technique</w:t>
+            </w:r>
+          </w:p>
+        </w:tc>
+        <w:tc>
+          <w:tcPr>
+            <w:tcW w:w="1276" w:type="dxa"/>
           </w:tcPr>
           <w:p>
             <w:r>
@@ -353,17 +490,11 @@
         </w:tc>
         <w:tc>
           <w:tcPr>
-            <w:tcW w:w="3401" w:type="dxa"/>
-          </w:tcPr>
-          <w:p>
-            <w:r>
-              <w:t>A</w:t>
-            </w:r>
-            <w:r>
-              <w:t xml:space="preserve"> user story mapping board</w:t>
-            </w:r>
-            <w:r>
-              <w:t>, including</w:t>
+            <w:tcW w:w="3685" w:type="dxa"/>
+          </w:tcPr>
+          <w:p>
+            <w:r>
+              <w:t>A user story mapping board, including</w:t>
             </w:r>
           </w:p>
           <w:p>
@@ -395,8 +526,23 @@
       <w:tr>
         <w:tc>
           <w:tcPr>
-            <w:tcW w:w="9350" w:type="dxa"/>
-            <w:gridSpan w:val="5"/>
+            <w:tcW w:w="1413" w:type="dxa"/>
+            <w:shd w:val="clear" w:color="auto" w:fill="A6A6A6" w:themeFill="background1" w:themeFillShade="A6"/>
+          </w:tcPr>
+          <w:p>
+            <w:pPr>
+              <w:jc w:val="center"/>
+              <w:rPr>
+                <w:i/>
+                <w:sz w:val="20"/>
+              </w:rPr>
+            </w:pPr>
+          </w:p>
+        </w:tc>
+        <w:tc>
+          <w:tcPr>
+            <w:tcW w:w="11623" w:type="dxa"/>
+            <w:gridSpan w:val="4"/>
             <w:shd w:val="clear" w:color="auto" w:fill="A6A6A6" w:themeFill="background1" w:themeFillShade="A6"/>
           </w:tcPr>
           <w:p>
@@ -443,18 +589,11 @@
         </w:tc>
         <w:tc>
           <w:tcPr>
-            <w:tcW w:w="2835" w:type="dxa"/>
-            <w:gridSpan w:val="2"/>
-          </w:tcPr>
-          <w:p>
-            <w:r>
-              <w:t>Filling in the story, refining</w:t>
-            </w:r>
-            <w:r>
-              <w:t>, combining</w:t>
-            </w:r>
-            <w:r>
-              <w:t xml:space="preserve"> and expanding</w:t>
+            <w:tcW w:w="2551" w:type="dxa"/>
+          </w:tcPr>
+          <w:p>
+            <w:r>
+              <w:t>Filling in the story, refining, combining and expanding</w:t>
             </w:r>
           </w:p>
           <w:p/>
@@ -466,7 +605,36 @@
         </w:tc>
         <w:tc>
           <w:tcPr>
-            <w:tcW w:w="1701" w:type="dxa"/>
+            <w:tcW w:w="4111" w:type="dxa"/>
+          </w:tcPr>
+          <w:p>
+            <w:pPr>
+              <w:pStyle w:val="ListParagraph"/>
+              <w:numPr>
+                <w:ilvl w:val="0"/>
+                <w:numId w:val="1"/>
+              </w:numPr>
+            </w:pPr>
+            <w:r>
+              <w:t>Are we now seeing additional tasks which should be added?</w:t>
+            </w:r>
+          </w:p>
+          <w:p>
+            <w:pPr>
+              <w:pStyle w:val="ListParagraph"/>
+              <w:numPr>
+                <w:ilvl w:val="0"/>
+                <w:numId w:val="1"/>
+              </w:numPr>
+            </w:pPr>
+            <w:r>
+              <w:t>Can we attach roles?</w:t>
+            </w:r>
+          </w:p>
+        </w:tc>
+        <w:tc>
+          <w:tcPr>
+            <w:tcW w:w="1276" w:type="dxa"/>
           </w:tcPr>
           <w:p>
             <w:r>
@@ -476,14 +644,11 @@
         </w:tc>
         <w:tc>
           <w:tcPr>
-            <w:tcW w:w="3401" w:type="dxa"/>
-          </w:tcPr>
-          <w:p>
-            <w:r>
-              <w:t>High level tasks are broken down into subtasks and details</w:t>
-            </w:r>
-            <w:r>
-              <w:t xml:space="preserve"> (it’s okay to include some technical details and back end system things here)</w:t>
+            <w:tcW w:w="3685" w:type="dxa"/>
+          </w:tcPr>
+          <w:p>
+            <w:r>
+              <w:t>High level tasks are broken down into subtasks and details (it’s okay to include some technical details and back end system things here)</w:t>
             </w:r>
           </w:p>
         </w:tc>
@@ -501,8 +666,7 @@
         </w:tc>
         <w:tc>
           <w:tcPr>
-            <w:tcW w:w="2835" w:type="dxa"/>
-            <w:gridSpan w:val="2"/>
+            <w:tcW w:w="2551" w:type="dxa"/>
           </w:tcPr>
           <w:p>
             <w:r>
@@ -512,7 +676,24 @@
         </w:tc>
         <w:tc>
           <w:tcPr>
-            <w:tcW w:w="1701" w:type="dxa"/>
+            <w:tcW w:w="4111" w:type="dxa"/>
+          </w:tcPr>
+          <w:p>
+            <w:pPr>
+              <w:pStyle w:val="ListParagraph"/>
+              <w:numPr>
+                <w:ilvl w:val="0"/>
+                <w:numId w:val="1"/>
+              </w:numPr>
+            </w:pPr>
+            <w:r>
+              <w:t>Look for connections, themes, opinions</w:t>
+            </w:r>
+          </w:p>
+        </w:tc>
+        <w:tc>
+          <w:tcPr>
+            <w:tcW w:w="1276" w:type="dxa"/>
           </w:tcPr>
           <w:p>
             <w:r>
@@ -527,22 +708,30 @@
         </w:tc>
         <w:tc>
           <w:tcPr>
-            <w:tcW w:w="3401" w:type="dxa"/>
-          </w:tcPr>
-          <w:p/>
+            <w:tcW w:w="3685" w:type="dxa"/>
+          </w:tcPr>
+          <w:p>
+            <w:r>
+              <w:t>What does Collab look like?</w:t>
+            </w:r>
+            <w:bookmarkStart w:id="0" w:name="_GoBack"/>
+            <w:bookmarkEnd w:id="0"/>
+          </w:p>
         </w:tc>
       </w:tr>
     </w:tbl>
     <w:p/>
-    <w:p>
-      <w:bookmarkStart w:id="0" w:name="_GoBack"/>
-      <w:bookmarkEnd w:id="0"/>
-    </w:p>
     <w:sectPr>
-      <w:headerReference w:type="default" r:id="rId11"/>
-      <w:pgSz w:w="12240" w:h="15840"/>
+      <w:headerReference w:type="even" r:id="rId11"/>
+      <w:headerReference w:type="default" r:id="rId12"/>
+      <w:footerReference w:type="even" r:id="rId13"/>
+      <w:footerReference w:type="default" r:id="rId14"/>
+      <w:headerReference w:type="first" r:id="rId15"/>
+      <w:footerReference w:type="first" r:id="rId16"/>
+      <w:pgSz w:w="15840" w:h="12240" w:orient="landscape"/>
       <w:pgMar w:top="1440" w:right="1440" w:bottom="1440" w:left="1440" w:header="708" w:footer="708" w:gutter="0"/>
       <w:cols w:space="708"/>
+      <w:titlePg/>
       <w:docGrid w:linePitch="360"/>
     </w:sectPr>
   </w:body>
@@ -572,6 +761,36 @@
     </w:p>
   </w:endnote>
 </w:endnotes>
+</file>
+
+<file path=word/footer1.xml><?xml version="1.0" encoding="utf-8"?>
+<w:ftr xmlns:wpc="http://schemas.microsoft.com/office/word/2010/wordprocessingCanvas" xmlns:mc="http://schemas.openxmlformats.org/markup-compatibility/2006" xmlns:o="urn:schemas-microsoft-com:office:office" xmlns:r="http://schemas.openxmlformats.org/officeDocument/2006/relationships" xmlns:m="http://schemas.openxmlformats.org/officeDocument/2006/math" xmlns:v="urn:schemas-microsoft-com:vml" xmlns:wp14="http://schemas.microsoft.com/office/word/2010/wordprocessingDrawing" xmlns:wp="http://schemas.openxmlformats.org/drawingml/2006/wordprocessingDrawing" xmlns:w10="urn:schemas-microsoft-com:office:word" xmlns:w="http://schemas.openxmlformats.org/wordprocessingml/2006/main" xmlns:w14="http://schemas.microsoft.com/office/word/2010/wordml" xmlns:w15="http://schemas.microsoft.com/office/word/2012/wordml" xmlns:wpg="http://schemas.microsoft.com/office/word/2010/wordprocessingGroup" xmlns:wpi="http://schemas.microsoft.com/office/word/2010/wordprocessingInk" xmlns:wne="http://schemas.microsoft.com/office/word/2006/wordml" xmlns:wps="http://schemas.microsoft.com/office/word/2010/wordprocessingShape" mc:Ignorable="w14 w15 wp14">
+  <w:p>
+    <w:pPr>
+      <w:pStyle w:val="Footer"/>
+    </w:pPr>
+  </w:p>
+</w:ftr>
+</file>
+
+<file path=word/footer2.xml><?xml version="1.0" encoding="utf-8"?>
+<w:ftr xmlns:wpc="http://schemas.microsoft.com/office/word/2010/wordprocessingCanvas" xmlns:mc="http://schemas.openxmlformats.org/markup-compatibility/2006" xmlns:o="urn:schemas-microsoft-com:office:office" xmlns:r="http://schemas.openxmlformats.org/officeDocument/2006/relationships" xmlns:m="http://schemas.openxmlformats.org/officeDocument/2006/math" xmlns:v="urn:schemas-microsoft-com:vml" xmlns:wp14="http://schemas.microsoft.com/office/word/2010/wordprocessingDrawing" xmlns:wp="http://schemas.openxmlformats.org/drawingml/2006/wordprocessingDrawing" xmlns:w10="urn:schemas-microsoft-com:office:word" xmlns:w="http://schemas.openxmlformats.org/wordprocessingml/2006/main" xmlns:w14="http://schemas.microsoft.com/office/word/2010/wordml" xmlns:w15="http://schemas.microsoft.com/office/word/2012/wordml" xmlns:wpg="http://schemas.microsoft.com/office/word/2010/wordprocessingGroup" xmlns:wpi="http://schemas.microsoft.com/office/word/2010/wordprocessingInk" xmlns:wne="http://schemas.microsoft.com/office/word/2006/wordml" xmlns:wps="http://schemas.microsoft.com/office/word/2010/wordprocessingShape" mc:Ignorable="w14 w15 wp14">
+  <w:p>
+    <w:pPr>
+      <w:pStyle w:val="Footer"/>
+    </w:pPr>
+  </w:p>
+</w:ftr>
+</file>
+
+<file path=word/footer3.xml><?xml version="1.0" encoding="utf-8"?>
+<w:ftr xmlns:wpc="http://schemas.microsoft.com/office/word/2010/wordprocessingCanvas" xmlns:mc="http://schemas.openxmlformats.org/markup-compatibility/2006" xmlns:o="urn:schemas-microsoft-com:office:office" xmlns:r="http://schemas.openxmlformats.org/officeDocument/2006/relationships" xmlns:m="http://schemas.openxmlformats.org/officeDocument/2006/math" xmlns:v="urn:schemas-microsoft-com:vml" xmlns:wp14="http://schemas.microsoft.com/office/word/2010/wordprocessingDrawing" xmlns:wp="http://schemas.openxmlformats.org/drawingml/2006/wordprocessingDrawing" xmlns:w10="urn:schemas-microsoft-com:office:word" xmlns:w="http://schemas.openxmlformats.org/wordprocessingml/2006/main" xmlns:w14="http://schemas.microsoft.com/office/word/2010/wordml" xmlns:w15="http://schemas.microsoft.com/office/word/2012/wordml" xmlns:wpg="http://schemas.microsoft.com/office/word/2010/wordprocessingGroup" xmlns:wpi="http://schemas.microsoft.com/office/word/2010/wordprocessingInk" xmlns:wne="http://schemas.microsoft.com/office/word/2006/wordml" xmlns:wps="http://schemas.microsoft.com/office/word/2010/wordprocessingShape" mc:Ignorable="w14 w15 wp14">
+  <w:p>
+    <w:pPr>
+      <w:pStyle w:val="Footer"/>
+    </w:pPr>
+  </w:p>
+</w:ftr>
 </file>
 
 <file path=word/footnotes.xml><?xml version="1.0" encoding="utf-8"?>
@@ -609,6 +828,109 @@
         <w:sz w:val="16"/>
       </w:rPr>
     </w:pPr>
+    <w:bookmarkStart w:id="1" w:name="TITUS1HeaderEvenPages"/>
+  </w:p>
+  <w:bookmarkEnd w:id="1"/>
+  <w:p>
+    <w:pPr>
+      <w:pStyle w:val="Header"/>
+      <w:jc w:val="right"/>
+      <w:rPr>
+        <w:sz w:val="16"/>
+      </w:rPr>
+    </w:pPr>
+    <w:r>
+      <w:rPr>
+        <w:sz w:val="16"/>
+      </w:rPr>
+      <w:t>Thursday, October 18 2018</w:t>
+    </w:r>
+  </w:p>
+  <w:p>
+    <w:pPr>
+      <w:pStyle w:val="Header"/>
+      <w:jc w:val="right"/>
+      <w:rPr>
+        <w:sz w:val="16"/>
+      </w:rPr>
+    </w:pPr>
+    <w:r>
+      <w:rPr>
+        <w:sz w:val="16"/>
+      </w:rPr>
+      <w:t>140 O’Connor</w:t>
+    </w:r>
+  </w:p>
+</w:hdr>
+</file>
+
+<file path=word/header2.xml><?xml version="1.0" encoding="utf-8"?>
+<w:hdr xmlns:wpc="http://schemas.microsoft.com/office/word/2010/wordprocessingCanvas" xmlns:mc="http://schemas.openxmlformats.org/markup-compatibility/2006" xmlns:o="urn:schemas-microsoft-com:office:office" xmlns:r="http://schemas.openxmlformats.org/officeDocument/2006/relationships" xmlns:m="http://schemas.openxmlformats.org/officeDocument/2006/math" xmlns:v="urn:schemas-microsoft-com:vml" xmlns:wp14="http://schemas.microsoft.com/office/word/2010/wordprocessingDrawing" xmlns:wp="http://schemas.openxmlformats.org/drawingml/2006/wordprocessingDrawing" xmlns:w10="urn:schemas-microsoft-com:office:word" xmlns:w="http://schemas.openxmlformats.org/wordprocessingml/2006/main" xmlns:w14="http://schemas.microsoft.com/office/word/2010/wordml" xmlns:w15="http://schemas.microsoft.com/office/word/2012/wordml" xmlns:wpg="http://schemas.microsoft.com/office/word/2010/wordprocessingGroup" xmlns:wpi="http://schemas.microsoft.com/office/word/2010/wordprocessingInk" xmlns:wne="http://schemas.microsoft.com/office/word/2006/wordml" xmlns:wps="http://schemas.microsoft.com/office/word/2010/wordprocessingShape" mc:Ignorable="w14 w15 wp14">
+  <w:p>
+    <w:pPr>
+      <w:pStyle w:val="Header"/>
+      <w:jc w:val="right"/>
+      <w:rPr>
+        <w:sz w:val="16"/>
+      </w:rPr>
+    </w:pPr>
+    <w:bookmarkStart w:id="2" w:name="TITUS1HeaderPrimary"/>
+  </w:p>
+  <w:bookmarkEnd w:id="2"/>
+  <w:p>
+    <w:pPr>
+      <w:pStyle w:val="Header"/>
+      <w:jc w:val="right"/>
+      <w:rPr>
+        <w:sz w:val="16"/>
+      </w:rPr>
+    </w:pPr>
+    <w:r>
+      <w:rPr>
+        <w:sz w:val="16"/>
+      </w:rPr>
+      <w:t>Thursday, October 18 2018</w:t>
+    </w:r>
+  </w:p>
+  <w:p>
+    <w:pPr>
+      <w:pStyle w:val="Header"/>
+      <w:jc w:val="right"/>
+      <w:rPr>
+        <w:sz w:val="16"/>
+      </w:rPr>
+    </w:pPr>
+    <w:r>
+      <w:rPr>
+        <w:sz w:val="16"/>
+      </w:rPr>
+      <w:t>140 O’Connor</w:t>
+    </w:r>
+  </w:p>
+</w:hdr>
+</file>
+
+<file path=word/header3.xml><?xml version="1.0" encoding="utf-8"?>
+<w:hdr xmlns:wpc="http://schemas.microsoft.com/office/word/2010/wordprocessingCanvas" xmlns:mc="http://schemas.openxmlformats.org/markup-compatibility/2006" xmlns:o="urn:schemas-microsoft-com:office:office" xmlns:r="http://schemas.openxmlformats.org/officeDocument/2006/relationships" xmlns:m="http://schemas.openxmlformats.org/officeDocument/2006/math" xmlns:v="urn:schemas-microsoft-com:vml" xmlns:wp14="http://schemas.microsoft.com/office/word/2010/wordprocessingDrawing" xmlns:wp="http://schemas.openxmlformats.org/drawingml/2006/wordprocessingDrawing" xmlns:w10="urn:schemas-microsoft-com:office:word" xmlns:w="http://schemas.openxmlformats.org/wordprocessingml/2006/main" xmlns:w14="http://schemas.microsoft.com/office/word/2010/wordml" xmlns:w15="http://schemas.microsoft.com/office/word/2012/wordml" xmlns:wpg="http://schemas.microsoft.com/office/word/2010/wordprocessingGroup" xmlns:wpi="http://schemas.microsoft.com/office/word/2010/wordprocessingInk" xmlns:wne="http://schemas.microsoft.com/office/word/2006/wordml" xmlns:wps="http://schemas.microsoft.com/office/word/2010/wordprocessingShape" mc:Ignorable="w14 w15 wp14">
+  <w:p>
+    <w:pPr>
+      <w:pStyle w:val="Header"/>
+      <w:jc w:val="right"/>
+      <w:rPr>
+        <w:sz w:val="16"/>
+      </w:rPr>
+    </w:pPr>
+    <w:bookmarkStart w:id="3" w:name="TITUS1HeaderFirstPage"/>
+  </w:p>
+  <w:bookmarkEnd w:id="3"/>
+  <w:p>
+    <w:pPr>
+      <w:pStyle w:val="Header"/>
+      <w:jc w:val="right"/>
+      <w:rPr>
+        <w:sz w:val="16"/>
+      </w:rPr>
+    </w:pPr>
     <w:r>
       <w:rPr>
         <w:sz w:val="16"/>
@@ -636,7 +958,7 @@
 
 <file path=word/numbering.xml><?xml version="1.0" encoding="utf-8"?>
 <w:numbering xmlns:wpc="http://schemas.microsoft.com/office/word/2010/wordprocessingCanvas" xmlns:mc="http://schemas.openxmlformats.org/markup-compatibility/2006" xmlns:o="urn:schemas-microsoft-com:office:office" xmlns:r="http://schemas.openxmlformats.org/officeDocument/2006/relationships" xmlns:m="http://schemas.openxmlformats.org/officeDocument/2006/math" xmlns:v="urn:schemas-microsoft-com:vml" xmlns:wp14="http://schemas.microsoft.com/office/word/2010/wordprocessingDrawing" xmlns:wp="http://schemas.openxmlformats.org/drawingml/2006/wordprocessingDrawing" xmlns:w10="urn:schemas-microsoft-com:office:word" xmlns:w="http://schemas.openxmlformats.org/wordprocessingml/2006/main" xmlns:w14="http://schemas.microsoft.com/office/word/2010/wordml" xmlns:w15="http://schemas.microsoft.com/office/word/2012/wordml" xmlns:wpg="http://schemas.microsoft.com/office/word/2010/wordprocessingGroup" xmlns:wpi="http://schemas.microsoft.com/office/word/2010/wordprocessingInk" xmlns:wne="http://schemas.microsoft.com/office/word/2006/wordml" xmlns:wps="http://schemas.microsoft.com/office/word/2010/wordprocessingShape" mc:Ignorable="w14 w15 wp14">
-  <w:abstractNum w:abstractNumId="0">
+  <w:abstractNum w:abstractNumId="0" w15:restartNumberingAfterBreak="0">
     <w:nsid w:val="1CA92612"/>
     <w:multiLevelType w:val="hybridMultilevel"/>
     <w:tmpl w:val="E8628BE2"/>
@@ -749,7 +1071,120 @@
       </w:rPr>
     </w:lvl>
   </w:abstractNum>
-  <w:abstractNum w:abstractNumId="1">
+  <w:abstractNum w:abstractNumId="1" w15:restartNumberingAfterBreak="0">
+    <w:nsid w:val="34153CBD"/>
+    <w:multiLevelType w:val="hybridMultilevel"/>
+    <w:tmpl w:val="271496E4"/>
+    <w:lvl w:ilvl="0" w:tplc="8AB22F2C">
+      <w:start w:val="20"/>
+      <w:numFmt w:val="bullet"/>
+      <w:lvlText w:val="-"/>
+      <w:lvlJc w:val="left"/>
+      <w:pPr>
+        <w:ind w:left="720" w:hanging="360"/>
+      </w:pPr>
+      <w:rPr>
+        <w:rFonts w:ascii="Calibri" w:eastAsiaTheme="minorHAnsi" w:hAnsi="Calibri" w:cs="Calibri" w:hint="default"/>
+      </w:rPr>
+    </w:lvl>
+    <w:lvl w:ilvl="1" w:tplc="10090003">
+      <w:start w:val="1"/>
+      <w:numFmt w:val="bullet"/>
+      <w:lvlText w:val="o"/>
+      <w:lvlJc w:val="left"/>
+      <w:pPr>
+        <w:ind w:left="1440" w:hanging="360"/>
+      </w:pPr>
+      <w:rPr>
+        <w:rFonts w:ascii="Courier New" w:hAnsi="Courier New" w:cs="Courier New" w:hint="default"/>
+      </w:rPr>
+    </w:lvl>
+    <w:lvl w:ilvl="2" w:tplc="10090005" w:tentative="1">
+      <w:start w:val="1"/>
+      <w:numFmt w:val="bullet"/>
+      <w:lvlText w:val=""/>
+      <w:lvlJc w:val="left"/>
+      <w:pPr>
+        <w:ind w:left="2160" w:hanging="360"/>
+      </w:pPr>
+      <w:rPr>
+        <w:rFonts w:ascii="Wingdings" w:hAnsi="Wingdings" w:hint="default"/>
+      </w:rPr>
+    </w:lvl>
+    <w:lvl w:ilvl="3" w:tplc="10090001" w:tentative="1">
+      <w:start w:val="1"/>
+      <w:numFmt w:val="bullet"/>
+      <w:lvlText w:val=""/>
+      <w:lvlJc w:val="left"/>
+      <w:pPr>
+        <w:ind w:left="2880" w:hanging="360"/>
+      </w:pPr>
+      <w:rPr>
+        <w:rFonts w:ascii="Symbol" w:hAnsi="Symbol" w:hint="default"/>
+      </w:rPr>
+    </w:lvl>
+    <w:lvl w:ilvl="4" w:tplc="10090003" w:tentative="1">
+      <w:start w:val="1"/>
+      <w:numFmt w:val="bullet"/>
+      <w:lvlText w:val="o"/>
+      <w:lvlJc w:val="left"/>
+      <w:pPr>
+        <w:ind w:left="3600" w:hanging="360"/>
+      </w:pPr>
+      <w:rPr>
+        <w:rFonts w:ascii="Courier New" w:hAnsi="Courier New" w:cs="Courier New" w:hint="default"/>
+      </w:rPr>
+    </w:lvl>
+    <w:lvl w:ilvl="5" w:tplc="10090005" w:tentative="1">
+      <w:start w:val="1"/>
+      <w:numFmt w:val="bullet"/>
+      <w:lvlText w:val=""/>
+      <w:lvlJc w:val="left"/>
+      <w:pPr>
+        <w:ind w:left="4320" w:hanging="360"/>
+      </w:pPr>
+      <w:rPr>
+        <w:rFonts w:ascii="Wingdings" w:hAnsi="Wingdings" w:hint="default"/>
+      </w:rPr>
+    </w:lvl>
+    <w:lvl w:ilvl="6" w:tplc="10090001" w:tentative="1">
+      <w:start w:val="1"/>
+      <w:numFmt w:val="bullet"/>
+      <w:lvlText w:val=""/>
+      <w:lvlJc w:val="left"/>
+      <w:pPr>
+        <w:ind w:left="5040" w:hanging="360"/>
+      </w:pPr>
+      <w:rPr>
+        <w:rFonts w:ascii="Symbol" w:hAnsi="Symbol" w:hint="default"/>
+      </w:rPr>
+    </w:lvl>
+    <w:lvl w:ilvl="7" w:tplc="10090003" w:tentative="1">
+      <w:start w:val="1"/>
+      <w:numFmt w:val="bullet"/>
+      <w:lvlText w:val="o"/>
+      <w:lvlJc w:val="left"/>
+      <w:pPr>
+        <w:ind w:left="5760" w:hanging="360"/>
+      </w:pPr>
+      <w:rPr>
+        <w:rFonts w:ascii="Courier New" w:hAnsi="Courier New" w:cs="Courier New" w:hint="default"/>
+      </w:rPr>
+    </w:lvl>
+    <w:lvl w:ilvl="8" w:tplc="10090005" w:tentative="1">
+      <w:start w:val="1"/>
+      <w:numFmt w:val="bullet"/>
+      <w:lvlText w:val=""/>
+      <w:lvlJc w:val="left"/>
+      <w:pPr>
+        <w:ind w:left="6480" w:hanging="360"/>
+      </w:pPr>
+      <w:rPr>
+        <w:rFonts w:ascii="Wingdings" w:hAnsi="Wingdings" w:hint="default"/>
+      </w:rPr>
+    </w:lvl>
+  </w:abstractNum>
+  <w:abstractNum w:abstractNumId="2" w15:restartNumberingAfterBreak="0">
     <w:nsid w:val="44B75A6A"/>
     <w:multiLevelType w:val="hybridMultilevel"/>
     <w:tmpl w:val="BF7459B6"/>
@@ -836,13 +1271,248 @@
       <w:pPr>
         <w:ind w:left="6120" w:hanging="180"/>
       </w:pPr>
+    </w:lvl>
+  </w:abstractNum>
+  <w:abstractNum w:abstractNumId="3" w15:restartNumberingAfterBreak="0">
+    <w:nsid w:val="4908039A"/>
+    <w:multiLevelType w:val="hybridMultilevel"/>
+    <w:tmpl w:val="9B3E3DF0"/>
+    <w:lvl w:ilvl="0" w:tplc="B05C64E2">
+      <w:start w:val="20"/>
+      <w:numFmt w:val="bullet"/>
+      <w:lvlText w:val="-"/>
+      <w:lvlJc w:val="left"/>
+      <w:pPr>
+        <w:ind w:left="720" w:hanging="360"/>
+      </w:pPr>
+      <w:rPr>
+        <w:rFonts w:ascii="Calibri" w:eastAsiaTheme="minorHAnsi" w:hAnsi="Calibri" w:cs="Calibri" w:hint="default"/>
+      </w:rPr>
+    </w:lvl>
+    <w:lvl w:ilvl="1" w:tplc="10090003" w:tentative="1">
+      <w:start w:val="1"/>
+      <w:numFmt w:val="bullet"/>
+      <w:lvlText w:val="o"/>
+      <w:lvlJc w:val="left"/>
+      <w:pPr>
+        <w:ind w:left="1440" w:hanging="360"/>
+      </w:pPr>
+      <w:rPr>
+        <w:rFonts w:ascii="Courier New" w:hAnsi="Courier New" w:cs="Courier New" w:hint="default"/>
+      </w:rPr>
+    </w:lvl>
+    <w:lvl w:ilvl="2" w:tplc="10090005" w:tentative="1">
+      <w:start w:val="1"/>
+      <w:numFmt w:val="bullet"/>
+      <w:lvlText w:val=""/>
+      <w:lvlJc w:val="left"/>
+      <w:pPr>
+        <w:ind w:left="2160" w:hanging="360"/>
+      </w:pPr>
+      <w:rPr>
+        <w:rFonts w:ascii="Wingdings" w:hAnsi="Wingdings" w:hint="default"/>
+      </w:rPr>
+    </w:lvl>
+    <w:lvl w:ilvl="3" w:tplc="10090001" w:tentative="1">
+      <w:start w:val="1"/>
+      <w:numFmt w:val="bullet"/>
+      <w:lvlText w:val=""/>
+      <w:lvlJc w:val="left"/>
+      <w:pPr>
+        <w:ind w:left="2880" w:hanging="360"/>
+      </w:pPr>
+      <w:rPr>
+        <w:rFonts w:ascii="Symbol" w:hAnsi="Symbol" w:hint="default"/>
+      </w:rPr>
+    </w:lvl>
+    <w:lvl w:ilvl="4" w:tplc="10090003" w:tentative="1">
+      <w:start w:val="1"/>
+      <w:numFmt w:val="bullet"/>
+      <w:lvlText w:val="o"/>
+      <w:lvlJc w:val="left"/>
+      <w:pPr>
+        <w:ind w:left="3600" w:hanging="360"/>
+      </w:pPr>
+      <w:rPr>
+        <w:rFonts w:ascii="Courier New" w:hAnsi="Courier New" w:cs="Courier New" w:hint="default"/>
+      </w:rPr>
+    </w:lvl>
+    <w:lvl w:ilvl="5" w:tplc="10090005" w:tentative="1">
+      <w:start w:val="1"/>
+      <w:numFmt w:val="bullet"/>
+      <w:lvlText w:val=""/>
+      <w:lvlJc w:val="left"/>
+      <w:pPr>
+        <w:ind w:left="4320" w:hanging="360"/>
+      </w:pPr>
+      <w:rPr>
+        <w:rFonts w:ascii="Wingdings" w:hAnsi="Wingdings" w:hint="default"/>
+      </w:rPr>
+    </w:lvl>
+    <w:lvl w:ilvl="6" w:tplc="10090001" w:tentative="1">
+      <w:start w:val="1"/>
+      <w:numFmt w:val="bullet"/>
+      <w:lvlText w:val=""/>
+      <w:lvlJc w:val="left"/>
+      <w:pPr>
+        <w:ind w:left="5040" w:hanging="360"/>
+      </w:pPr>
+      <w:rPr>
+        <w:rFonts w:ascii="Symbol" w:hAnsi="Symbol" w:hint="default"/>
+      </w:rPr>
+    </w:lvl>
+    <w:lvl w:ilvl="7" w:tplc="10090003" w:tentative="1">
+      <w:start w:val="1"/>
+      <w:numFmt w:val="bullet"/>
+      <w:lvlText w:val="o"/>
+      <w:lvlJc w:val="left"/>
+      <w:pPr>
+        <w:ind w:left="5760" w:hanging="360"/>
+      </w:pPr>
+      <w:rPr>
+        <w:rFonts w:ascii="Courier New" w:hAnsi="Courier New" w:cs="Courier New" w:hint="default"/>
+      </w:rPr>
+    </w:lvl>
+    <w:lvl w:ilvl="8" w:tplc="10090005" w:tentative="1">
+      <w:start w:val="1"/>
+      <w:numFmt w:val="bullet"/>
+      <w:lvlText w:val=""/>
+      <w:lvlJc w:val="left"/>
+      <w:pPr>
+        <w:ind w:left="6480" w:hanging="360"/>
+      </w:pPr>
+      <w:rPr>
+        <w:rFonts w:ascii="Wingdings" w:hAnsi="Wingdings" w:hint="default"/>
+      </w:rPr>
+    </w:lvl>
+  </w:abstractNum>
+  <w:abstractNum w:abstractNumId="4" w15:restartNumberingAfterBreak="0">
+    <w:nsid w:val="63724A1C"/>
+    <w:multiLevelType w:val="hybridMultilevel"/>
+    <w:tmpl w:val="B8AC285C"/>
+    <w:lvl w:ilvl="0" w:tplc="B344C212">
+      <w:start w:val="20"/>
+      <w:numFmt w:val="bullet"/>
+      <w:lvlText w:val="-"/>
+      <w:lvlJc w:val="left"/>
+      <w:pPr>
+        <w:ind w:left="720" w:hanging="360"/>
+      </w:pPr>
+      <w:rPr>
+        <w:rFonts w:ascii="Calibri" w:eastAsiaTheme="minorHAnsi" w:hAnsi="Calibri" w:cs="Calibri" w:hint="default"/>
+      </w:rPr>
+    </w:lvl>
+    <w:lvl w:ilvl="1" w:tplc="10090003" w:tentative="1">
+      <w:start w:val="1"/>
+      <w:numFmt w:val="bullet"/>
+      <w:lvlText w:val="o"/>
+      <w:lvlJc w:val="left"/>
+      <w:pPr>
+        <w:ind w:left="1440" w:hanging="360"/>
+      </w:pPr>
+      <w:rPr>
+        <w:rFonts w:ascii="Courier New" w:hAnsi="Courier New" w:cs="Courier New" w:hint="default"/>
+      </w:rPr>
+    </w:lvl>
+    <w:lvl w:ilvl="2" w:tplc="10090005" w:tentative="1">
+      <w:start w:val="1"/>
+      <w:numFmt w:val="bullet"/>
+      <w:lvlText w:val=""/>
+      <w:lvlJc w:val="left"/>
+      <w:pPr>
+        <w:ind w:left="2160" w:hanging="360"/>
+      </w:pPr>
+      <w:rPr>
+        <w:rFonts w:ascii="Wingdings" w:hAnsi="Wingdings" w:hint="default"/>
+      </w:rPr>
+    </w:lvl>
+    <w:lvl w:ilvl="3" w:tplc="10090001" w:tentative="1">
+      <w:start w:val="1"/>
+      <w:numFmt w:val="bullet"/>
+      <w:lvlText w:val=""/>
+      <w:lvlJc w:val="left"/>
+      <w:pPr>
+        <w:ind w:left="2880" w:hanging="360"/>
+      </w:pPr>
+      <w:rPr>
+        <w:rFonts w:ascii="Symbol" w:hAnsi="Symbol" w:hint="default"/>
+      </w:rPr>
+    </w:lvl>
+    <w:lvl w:ilvl="4" w:tplc="10090003" w:tentative="1">
+      <w:start w:val="1"/>
+      <w:numFmt w:val="bullet"/>
+      <w:lvlText w:val="o"/>
+      <w:lvlJc w:val="left"/>
+      <w:pPr>
+        <w:ind w:left="3600" w:hanging="360"/>
+      </w:pPr>
+      <w:rPr>
+        <w:rFonts w:ascii="Courier New" w:hAnsi="Courier New" w:cs="Courier New" w:hint="default"/>
+      </w:rPr>
+    </w:lvl>
+    <w:lvl w:ilvl="5" w:tplc="10090005" w:tentative="1">
+      <w:start w:val="1"/>
+      <w:numFmt w:val="bullet"/>
+      <w:lvlText w:val=""/>
+      <w:lvlJc w:val="left"/>
+      <w:pPr>
+        <w:ind w:left="4320" w:hanging="360"/>
+      </w:pPr>
+      <w:rPr>
+        <w:rFonts w:ascii="Wingdings" w:hAnsi="Wingdings" w:hint="default"/>
+      </w:rPr>
+    </w:lvl>
+    <w:lvl w:ilvl="6" w:tplc="10090001" w:tentative="1">
+      <w:start w:val="1"/>
+      <w:numFmt w:val="bullet"/>
+      <w:lvlText w:val=""/>
+      <w:lvlJc w:val="left"/>
+      <w:pPr>
+        <w:ind w:left="5040" w:hanging="360"/>
+      </w:pPr>
+      <w:rPr>
+        <w:rFonts w:ascii="Symbol" w:hAnsi="Symbol" w:hint="default"/>
+      </w:rPr>
+    </w:lvl>
+    <w:lvl w:ilvl="7" w:tplc="10090003" w:tentative="1">
+      <w:start w:val="1"/>
+      <w:numFmt w:val="bullet"/>
+      <w:lvlText w:val="o"/>
+      <w:lvlJc w:val="left"/>
+      <w:pPr>
+        <w:ind w:left="5760" w:hanging="360"/>
+      </w:pPr>
+      <w:rPr>
+        <w:rFonts w:ascii="Courier New" w:hAnsi="Courier New" w:cs="Courier New" w:hint="default"/>
+      </w:rPr>
+    </w:lvl>
+    <w:lvl w:ilvl="8" w:tplc="10090005" w:tentative="1">
+      <w:start w:val="1"/>
+      <w:numFmt w:val="bullet"/>
+      <w:lvlText w:val=""/>
+      <w:lvlJc w:val="left"/>
+      <w:pPr>
+        <w:ind w:left="6480" w:hanging="360"/>
+      </w:pPr>
+      <w:rPr>
+        <w:rFonts w:ascii="Wingdings" w:hAnsi="Wingdings" w:hint="default"/>
+      </w:rPr>
     </w:lvl>
   </w:abstractNum>
   <w:num w:numId="1">
     <w:abstractNumId w:val="0"/>
   </w:num>
   <w:num w:numId="2">
+    <w:abstractNumId w:val="2"/>
+  </w:num>
+  <w:num w:numId="3">
     <w:abstractNumId w:val="1"/>
+  </w:num>
+  <w:num w:numId="4">
+    <w:abstractNumId w:val="3"/>
+  </w:num>
+  <w:num w:numId="5">
+    <w:abstractNumId w:val="4"/>
   </w:num>
 </w:numbering>
 </file>
@@ -1277,7 +1947,6 @@
       <w:spacing w:after="0" w:line="240" w:lineRule="auto"/>
     </w:pPr>
     <w:tblPr>
-      <w:tblInd w:w="0" w:type="dxa"/>
       <w:tblBorders>
         <w:top w:val="single" w:sz="4" w:space="0" w:color="auto"/>
         <w:left w:val="single" w:sz="4" w:space="0" w:color="auto"/>
@@ -1286,12 +1955,6 @@
         <w:insideH w:val="single" w:sz="4" w:space="0" w:color="auto"/>
         <w:insideV w:val="single" w:sz="4" w:space="0" w:color="auto"/>
       </w:tblBorders>
-      <w:tblCellMar>
-        <w:top w:w="0" w:type="dxa"/>
-        <w:left w:w="108" w:type="dxa"/>
-        <w:bottom w:w="0" w:type="dxa"/>
-        <w:right w:w="108" w:type="dxa"/>
-      </w:tblCellMar>
     </w:tblPr>
   </w:style>
   <w:style w:type="paragraph" w:styleId="ListParagraph">
@@ -1648,64 +2311,6 @@
 </file>
 
 <file path=customXml/item1.xml><?xml version="1.0" encoding="utf-8"?>
-<p:properties xmlns:p="http://schemas.microsoft.com/office/2006/metadata/properties" xmlns:xsi="http://www.w3.org/2001/XMLSchema-instance" xmlns:pc="http://schemas.microsoft.com/office/infopath/2007/PartnerControls">
-  <documentManagement>
-    <_dlc_DocId xmlns="2a3d7dd4-c289-4aec-96dc-274542218e25">UTNE4PQEHMTT-79-15</_dlc_DocId>
-    <_dlc_DocIdUrl xmlns="2a3d7dd4-c289-4aec-96dc-274542218e25">
-      <Url>http://collaboration.cco.nat/sites/SMC/WS/_layouts/DocIdRedir.aspx?ID=UTNE4PQEHMTT-79-15</Url>
-      <Description>UTNE4PQEHMTT-79-15</Description>
-    </_dlc_DocIdUrl>
-  </documentManagement>
-</p:properties>
-</file>
-
-<file path=customXml/item2.xml><?xml version="1.0" encoding="utf-8"?>
-<?mso-contentType ?>
-<spe:Receivers xmlns:spe="http://schemas.microsoft.com/sharepoint/events">
-  <Receiver>
-    <Name>Document ID Generator</Name>
-    <Synchronization>Synchronous</Synchronization>
-    <Type>10001</Type>
-    <SequenceNumber>1000</SequenceNumber>
-    <Assembly>Microsoft.Office.DocumentManagement, Version=14.0.0.0, Culture=neutral, PublicKeyToken=71e9bce111e9429c</Assembly>
-    <Class>Microsoft.Office.DocumentManagement.Internal.DocIdHandler</Class>
-    <Data/>
-    <Filter/>
-  </Receiver>
-  <Receiver>
-    <Name>Document ID Generator</Name>
-    <Synchronization>Synchronous</Synchronization>
-    <Type>10002</Type>
-    <SequenceNumber>1001</SequenceNumber>
-    <Assembly>Microsoft.Office.DocumentManagement, Version=14.0.0.0, Culture=neutral, PublicKeyToken=71e9bce111e9429c</Assembly>
-    <Class>Microsoft.Office.DocumentManagement.Internal.DocIdHandler</Class>
-    <Data/>
-    <Filter/>
-  </Receiver>
-  <Receiver>
-    <Name>Document ID Generator</Name>
-    <Synchronization>Synchronous</Synchronization>
-    <Type>10004</Type>
-    <SequenceNumber>1002</SequenceNumber>
-    <Assembly>Microsoft.Office.DocumentManagement, Version=14.0.0.0, Culture=neutral, PublicKeyToken=71e9bce111e9429c</Assembly>
-    <Class>Microsoft.Office.DocumentManagement.Internal.DocIdHandler</Class>
-    <Data/>
-    <Filter/>
-  </Receiver>
-  <Receiver>
-    <Name>Document ID Generator</Name>
-    <Synchronization>Synchronous</Synchronization>
-    <Type>10006</Type>
-    <SequenceNumber>1003</SequenceNumber>
-    <Assembly>Microsoft.Office.DocumentManagement, Version=14.0.0.0, Culture=neutral, PublicKeyToken=71e9bce111e9429c</Assembly>
-    <Class>Microsoft.Office.DocumentManagement.Internal.DocIdHandler</Class>
-    <Data/>
-    <Filter/>
-  </Receiver>
-</spe:Receivers>
-</file>
-
-<file path=customXml/item3.xml><?xml version="1.0" encoding="utf-8"?>
 <ct:contentTypeSchema xmlns:ct="http://schemas.microsoft.com/office/2006/metadata/contentType" xmlns:ma="http://schemas.microsoft.com/office/2006/metadata/properties/metaAttributes" ct:_="" ma:_="" ma:contentTypeName="Document" ma:contentTypeID="0x010100C6E95A8E60DB8042919C05507F18B3FE" ma:contentTypeVersion="0" ma:contentTypeDescription="Create a new document." ma:contentTypeScope="" ma:versionID="1cb2baae91313195cb5d474f791394a5">
   <xsd:schema xmlns:xsd="http://www.w3.org/2001/XMLSchema" xmlns:xs="http://www.w3.org/2001/XMLSchema" xmlns:p="http://schemas.microsoft.com/office/2006/metadata/properties" xmlns:ns2="2a3d7dd4-c289-4aec-96dc-274542218e25" targetNamespace="http://schemas.microsoft.com/office/2006/metadata/properties" ma:root="true" ma:fieldsID="b4b2193bb231204cbfda32c9d97f0bfd" ns2:_="">
     <xsd:import namespace="2a3d7dd4-c289-4aec-96dc-274542218e25"/>
@@ -1850,6 +2455,64 @@
 </ct:contentTypeSchema>
 </file>
 
+<file path=customXml/item2.xml><?xml version="1.0" encoding="utf-8"?>
+<?mso-contentType ?>
+<spe:Receivers xmlns:spe="http://schemas.microsoft.com/sharepoint/events">
+  <Receiver>
+    <Name>Document ID Generator</Name>
+    <Synchronization>Synchronous</Synchronization>
+    <Type>10001</Type>
+    <SequenceNumber>1000</SequenceNumber>
+    <Assembly>Microsoft.Office.DocumentManagement, Version=14.0.0.0, Culture=neutral, PublicKeyToken=71e9bce111e9429c</Assembly>
+    <Class>Microsoft.Office.DocumentManagement.Internal.DocIdHandler</Class>
+    <Data/>
+    <Filter/>
+  </Receiver>
+  <Receiver>
+    <Name>Document ID Generator</Name>
+    <Synchronization>Synchronous</Synchronization>
+    <Type>10002</Type>
+    <SequenceNumber>1001</SequenceNumber>
+    <Assembly>Microsoft.Office.DocumentManagement, Version=14.0.0.0, Culture=neutral, PublicKeyToken=71e9bce111e9429c</Assembly>
+    <Class>Microsoft.Office.DocumentManagement.Internal.DocIdHandler</Class>
+    <Data/>
+    <Filter/>
+  </Receiver>
+  <Receiver>
+    <Name>Document ID Generator</Name>
+    <Synchronization>Synchronous</Synchronization>
+    <Type>10004</Type>
+    <SequenceNumber>1002</SequenceNumber>
+    <Assembly>Microsoft.Office.DocumentManagement, Version=14.0.0.0, Culture=neutral, PublicKeyToken=71e9bce111e9429c</Assembly>
+    <Class>Microsoft.Office.DocumentManagement.Internal.DocIdHandler</Class>
+    <Data/>
+    <Filter/>
+  </Receiver>
+  <Receiver>
+    <Name>Document ID Generator</Name>
+    <Synchronization>Synchronous</Synchronization>
+    <Type>10006</Type>
+    <SequenceNumber>1003</SequenceNumber>
+    <Assembly>Microsoft.Office.DocumentManagement, Version=14.0.0.0, Culture=neutral, PublicKeyToken=71e9bce111e9429c</Assembly>
+    <Class>Microsoft.Office.DocumentManagement.Internal.DocIdHandler</Class>
+    <Data/>
+    <Filter/>
+  </Receiver>
+</spe:Receivers>
+</file>
+
+<file path=customXml/item3.xml><?xml version="1.0" encoding="utf-8"?>
+<p:properties xmlns:p="http://schemas.microsoft.com/office/2006/metadata/properties" xmlns:xsi="http://www.w3.org/2001/XMLSchema-instance" xmlns:pc="http://schemas.microsoft.com/office/infopath/2007/PartnerControls">
+  <documentManagement>
+    <_dlc_DocId xmlns="2a3d7dd4-c289-4aec-96dc-274542218e25">UTNE4PQEHMTT-79-15</_dlc_DocId>
+    <_dlc_DocIdUrl xmlns="2a3d7dd4-c289-4aec-96dc-274542218e25">
+      <Url>http://collaboration.cco.nat/sites/SMC/WS/_layouts/DocIdRedir.aspx?ID=UTNE4PQEHMTT-79-15</Url>
+      <Description>UTNE4PQEHMTT-79-15</Description>
+    </_dlc_DocIdUrl>
+  </documentManagement>
+</p:properties>
+</file>
+
 <file path=customXml/item4.xml><?xml version="1.0" encoding="utf-8"?>
 <?mso-contentType ?>
 <FormTemplates xmlns="http://schemas.microsoft.com/sharepoint/v3/contenttype/forms">
@@ -1860,24 +2523,6 @@
 </file>
 
 <file path=customXml/itemProps1.xml><?xml version="1.0" encoding="utf-8"?>
-<ds:datastoreItem xmlns:ds="http://schemas.openxmlformats.org/officeDocument/2006/customXml" ds:itemID="{E486D98E-7E5E-4B5B-B3C4-40B720337462}">
-  <ds:schemaRefs>
-    <ds:schemaRef ds:uri="http://schemas.microsoft.com/office/2006/metadata/properties"/>
-    <ds:schemaRef ds:uri="http://schemas.microsoft.com/office/infopath/2007/PartnerControls"/>
-    <ds:schemaRef ds:uri="2a3d7dd4-c289-4aec-96dc-274542218e25"/>
-  </ds:schemaRefs>
-</ds:datastoreItem>
-</file>
-
-<file path=customXml/itemProps2.xml><?xml version="1.0" encoding="utf-8"?>
-<ds:datastoreItem xmlns:ds="http://schemas.openxmlformats.org/officeDocument/2006/customXml" ds:itemID="{F49D47AD-73E7-4E13-8740-A4689CA5DE4F}">
-  <ds:schemaRefs>
-    <ds:schemaRef ds:uri="http://schemas.microsoft.com/sharepoint/events"/>
-  </ds:schemaRefs>
-</ds:datastoreItem>
-</file>
-
-<file path=customXml/itemProps3.xml><?xml version="1.0" encoding="utf-8"?>
 <ds:datastoreItem xmlns:ds="http://schemas.openxmlformats.org/officeDocument/2006/customXml" ds:itemID="{CFA92A7B-F525-45C9-B630-F25733BC0A4D}">
   <ds:schemaRefs>
     <ds:schemaRef ds:uri="http://schemas.microsoft.com/office/2006/metadata/contentType"/>
@@ -1895,6 +2540,24 @@
 </ds:datastoreItem>
 </file>
 
+<file path=customXml/itemProps2.xml><?xml version="1.0" encoding="utf-8"?>
+<ds:datastoreItem xmlns:ds="http://schemas.openxmlformats.org/officeDocument/2006/customXml" ds:itemID="{F49D47AD-73E7-4E13-8740-A4689CA5DE4F}">
+  <ds:schemaRefs>
+    <ds:schemaRef ds:uri="http://schemas.microsoft.com/sharepoint/events"/>
+  </ds:schemaRefs>
+</ds:datastoreItem>
+</file>
+
+<file path=customXml/itemProps3.xml><?xml version="1.0" encoding="utf-8"?>
+<ds:datastoreItem xmlns:ds="http://schemas.openxmlformats.org/officeDocument/2006/customXml" ds:itemID="{E486D98E-7E5E-4B5B-B3C4-40B720337462}">
+  <ds:schemaRefs>
+    <ds:schemaRef ds:uri="http://schemas.microsoft.com/office/2006/metadata/properties"/>
+    <ds:schemaRef ds:uri="http://schemas.microsoft.com/office/infopath/2007/PartnerControls"/>
+    <ds:schemaRef ds:uri="2a3d7dd4-c289-4aec-96dc-274542218e25"/>
+  </ds:schemaRefs>
+</ds:datastoreItem>
+</file>
+
 <file path=customXml/itemProps4.xml><?xml version="1.0" encoding="utf-8"?>
 <ds:datastoreItem xmlns:ds="http://schemas.openxmlformats.org/officeDocument/2006/customXml" ds:itemID="{3BDB049B-01A2-4A63-AF31-AB4E1E22229A}">
   <ds:schemaRefs>

</xml_diff>